<commit_message>
added broker contract report
</commit_message>
<xml_diff>
--- a/app/reports/contract.docx
+++ b/app/reports/contract.docx
@@ -11,6 +11,7 @@
         <w:jc w:val="center"/>
         <w:rPr>
           <w:rFonts w:ascii="Helvetica" w:hAnsi="Helvetica" w:cs="`˙ø◊«„"/>
+          <w:b/>
           <w:sz w:val="48"/>
           <w:szCs w:val="48"/>
           <w:lang w:eastAsia="ja-JP"/>
@@ -19,6 +20,7 @@
       <w:r>
         <w:rPr>
           <w:rFonts w:ascii="Helvetica" w:hAnsi="Helvetica" w:cs="`˙ø◊«„"/>
+          <w:b/>
           <w:sz w:val="48"/>
           <w:szCs w:val="48"/>
           <w:lang w:eastAsia="ja-JP"/>
@@ -32,18 +34,6 @@
         <w:pBdr>
           <w:bottom w:val="single" w:sz="4" w:space="1" w:color="auto"/>
         </w:pBdr>
-        <w:autoSpaceDE w:val="0"/>
-        <w:autoSpaceDN w:val="0"/>
-        <w:adjustRightInd w:val="0"/>
-        <w:rPr>
-          <w:rFonts w:ascii="Helvetica" w:hAnsi="Helvetica" w:cs="`˙ø◊«„"/>
-          <w:lang w:eastAsia="ja-JP"/>
-        </w:rPr>
-      </w:pPr>
-    </w:p>
-    <w:p>
-      <w:pPr>
-        <w:widowControl w:val="0"/>
         <w:autoSpaceDE w:val="0"/>
         <w:autoSpaceDN w:val="0"/>
         <w:adjustRightInd w:val="0"/>
@@ -80,28 +70,30 @@
         <w:tblLook w:val="04A0" w:firstRow="1" w:lastRow="0" w:firstColumn="1" w:lastColumn="0" w:noHBand="0" w:noVBand="1"/>
       </w:tblPr>
       <w:tblGrid>
-        <w:gridCol w:w="3240"/>
-        <w:gridCol w:w="1188"/>
+        <w:gridCol w:w="3618"/>
+        <w:gridCol w:w="7398"/>
       </w:tblGrid>
       <w:tr>
         <w:tc>
           <w:tcPr>
-            <w:tcW w:w="3240" w:type="dxa"/>
-          </w:tcPr>
-          <w:p>
-            <w:pPr>
-              <w:widowControl w:val="0"/>
-              <w:autoSpaceDE w:val="0"/>
-              <w:autoSpaceDN w:val="0"/>
-              <w:adjustRightInd w:val="0"/>
-              <w:rPr>
-                <w:rFonts w:ascii="Helvetica" w:hAnsi="Helvetica" w:cs="`˙ø◊«„"/>
-                <w:lang w:eastAsia="ja-JP"/>
-              </w:rPr>
-            </w:pPr>
-            <w:r>
-              <w:rPr>
-                <w:rFonts w:ascii="Helvetica" w:hAnsi="Helvetica" w:cs="`˙ø◊«„"/>
+            <w:tcW w:w="3618" w:type="dxa"/>
+          </w:tcPr>
+          <w:p>
+            <w:pPr>
+              <w:widowControl w:val="0"/>
+              <w:autoSpaceDE w:val="0"/>
+              <w:autoSpaceDN w:val="0"/>
+              <w:adjustRightInd w:val="0"/>
+              <w:rPr>
+                <w:rFonts w:ascii="Helvetica" w:hAnsi="Helvetica" w:cs="`˙ø◊«„"/>
+                <w:b/>
+                <w:lang w:eastAsia="ja-JP"/>
+              </w:rPr>
+            </w:pPr>
+            <w:r>
+              <w:rPr>
+                <w:rFonts w:ascii="Helvetica" w:hAnsi="Helvetica" w:cs="`˙ø◊«„"/>
+                <w:b/>
                 <w:lang w:eastAsia="ja-JP"/>
               </w:rPr>
               <w:t>Date:</w:t>
@@ -110,7 +102,7 @@
         </w:tc>
         <w:tc>
           <w:tcPr>
-            <w:tcW w:w="1188" w:type="dxa"/>
+            <w:tcW w:w="7398" w:type="dxa"/>
           </w:tcPr>
           <w:p>
             <w:pPr>
@@ -129,205 +121,115 @@
                 <w:lang w:eastAsia="ja-JP"/>
               </w:rPr>
               <w:t>[[DATE]]</w:t>
+            </w:r>
+          </w:p>
+        </w:tc>
+      </w:tr>
+      <w:tr>
+        <w:tc>
+          <w:tcPr>
+            <w:tcW w:w="3618" w:type="dxa"/>
+          </w:tcPr>
+          <w:p>
+            <w:pPr>
+              <w:widowControl w:val="0"/>
+              <w:autoSpaceDE w:val="0"/>
+              <w:autoSpaceDN w:val="0"/>
+              <w:adjustRightInd w:val="0"/>
+              <w:rPr>
+                <w:rFonts w:ascii="Helvetica" w:hAnsi="Helvetica" w:cs="`˙ø◊«„"/>
+                <w:b/>
+                <w:lang w:eastAsia="ja-JP"/>
+              </w:rPr>
+            </w:pPr>
+            <w:r>
+              <w:rPr>
+                <w:rFonts w:ascii="Helvetica" w:hAnsi="Helvetica" w:cs="`˙ø◊«„"/>
+                <w:b/>
+                <w:lang w:eastAsia="ja-JP"/>
+              </w:rPr>
+              <w:t xml:space="preserve">Contract Number: </w:t>
+            </w:r>
+          </w:p>
+        </w:tc>
+        <w:tc>
+          <w:tcPr>
+            <w:tcW w:w="7398" w:type="dxa"/>
+          </w:tcPr>
+          <w:p>
+            <w:pPr>
+              <w:widowControl w:val="0"/>
+              <w:autoSpaceDE w:val="0"/>
+              <w:autoSpaceDN w:val="0"/>
+              <w:adjustRightInd w:val="0"/>
+              <w:rPr>
+                <w:rFonts w:ascii="Helvetica" w:hAnsi="Helvetica" w:cs="`˙ø◊«„"/>
+                <w:lang w:eastAsia="ja-JP"/>
+              </w:rPr>
+            </w:pPr>
+            <w:r>
+              <w:rPr>
+                <w:rFonts w:ascii="Helvetica" w:hAnsi="Helvetica" w:cs="`˙ø◊«„"/>
+                <w:lang w:eastAsia="ja-JP"/>
+              </w:rPr>
+              <w:t>[[CONTRACT_NO]]</w:t>
+            </w:r>
+          </w:p>
+        </w:tc>
+      </w:tr>
+      <w:tr>
+        <w:tc>
+          <w:tcPr>
+            <w:tcW w:w="3618" w:type="dxa"/>
+          </w:tcPr>
+          <w:p>
+            <w:pPr>
+              <w:widowControl w:val="0"/>
+              <w:autoSpaceDE w:val="0"/>
+              <w:autoSpaceDN w:val="0"/>
+              <w:adjustRightInd w:val="0"/>
+              <w:rPr>
+                <w:rFonts w:ascii="Helvetica" w:hAnsi="Helvetica" w:cs="`˙ø◊«„"/>
+                <w:b/>
+                <w:lang w:eastAsia="ja-JP"/>
+              </w:rPr>
+            </w:pPr>
+            <w:r>
+              <w:rPr>
+                <w:rFonts w:ascii="Helvetica" w:hAnsi="Helvetica" w:cs="`˙ø◊«„"/>
+                <w:b/>
+                <w:lang w:eastAsia="ja-JP"/>
+              </w:rPr>
+              <w:t>Customer Contract Number:</w:t>
+            </w:r>
+          </w:p>
+        </w:tc>
+        <w:tc>
+          <w:tcPr>
+            <w:tcW w:w="7398" w:type="dxa"/>
+          </w:tcPr>
+          <w:p>
+            <w:pPr>
+              <w:widowControl w:val="0"/>
+              <w:autoSpaceDE w:val="0"/>
+              <w:autoSpaceDN w:val="0"/>
+              <w:adjustRightInd w:val="0"/>
+              <w:rPr>
+                <w:rFonts w:ascii="Helvetica" w:hAnsi="Helvetica" w:cs="`˙ø◊«„"/>
+                <w:lang w:eastAsia="ja-JP"/>
+              </w:rPr>
+            </w:pPr>
+            <w:r>
+              <w:rPr>
+                <w:rFonts w:ascii="Helvetica" w:hAnsi="Helvetica" w:cs="`˙ø◊«„"/>
+                <w:lang w:eastAsia="ja-JP"/>
+              </w:rPr>
+              <w:t>[[CUSTOMER_CONTRACT_NO]]</w:t>
             </w:r>
           </w:p>
         </w:tc>
       </w:tr>
     </w:tbl>
-    <w:tbl>
-      <w:tblPr>
-        <w:tblStyle w:val="TableGrid"/>
-        <w:tblpPr w:leftFromText="180" w:rightFromText="180" w:vertAnchor="text" w:tblpY="1"/>
-        <w:tblOverlap w:val="never"/>
-        <w:tblW w:w="0" w:type="auto"/>
-        <w:tblBorders>
-          <w:top w:val="none" w:sz="0" w:space="0" w:color="auto"/>
-          <w:left w:val="none" w:sz="0" w:space="0" w:color="auto"/>
-          <w:bottom w:val="none" w:sz="0" w:space="0" w:color="auto"/>
-          <w:right w:val="none" w:sz="0" w:space="0" w:color="auto"/>
-          <w:insideH w:val="none" w:sz="0" w:space="0" w:color="auto"/>
-          <w:insideV w:val="none" w:sz="0" w:space="0" w:color="auto"/>
-        </w:tblBorders>
-        <w:tblLayout w:type="fixed"/>
-        <w:tblLook w:val="04A0" w:firstRow="1" w:lastRow="0" w:firstColumn="1" w:lastColumn="0" w:noHBand="0" w:noVBand="1"/>
-      </w:tblPr>
-      <w:tblGrid>
-        <w:gridCol w:w="3240"/>
-        <w:gridCol w:w="3870"/>
-      </w:tblGrid>
-      <w:tr>
-        <w:tc>
-          <w:tcPr>
-            <w:tcW w:w="3240" w:type="dxa"/>
-          </w:tcPr>
-          <w:p>
-            <w:pPr>
-              <w:widowControl w:val="0"/>
-              <w:autoSpaceDE w:val="0"/>
-              <w:autoSpaceDN w:val="0"/>
-              <w:adjustRightInd w:val="0"/>
-              <w:rPr>
-                <w:rFonts w:ascii="Helvetica" w:hAnsi="Helvetica" w:cs="`˙ø◊«„"/>
-                <w:lang w:eastAsia="ja-JP"/>
-              </w:rPr>
-            </w:pPr>
-            <w:r>
-              <w:rPr>
-                <w:rFonts w:ascii="Helvetica" w:hAnsi="Helvetica" w:cs="`˙ø◊«„"/>
-                <w:lang w:eastAsia="ja-JP"/>
-              </w:rPr>
-              <w:t>Contract Number</w:t>
-            </w:r>
-            <w:r>
-              <w:rPr>
-                <w:rFonts w:ascii="Helvetica" w:hAnsi="Helvetica" w:cs="`˙ø◊«„"/>
-                <w:lang w:eastAsia="ja-JP"/>
-              </w:rPr>
-              <w:t>:</w:t>
-            </w:r>
-          </w:p>
-        </w:tc>
-        <w:tc>
-          <w:tcPr>
-            <w:tcW w:w="3870" w:type="dxa"/>
-          </w:tcPr>
-          <w:p>
-            <w:pPr>
-              <w:widowControl w:val="0"/>
-              <w:autoSpaceDE w:val="0"/>
-              <w:autoSpaceDN w:val="0"/>
-              <w:adjustRightInd w:val="0"/>
-              <w:rPr>
-                <w:rFonts w:ascii="Helvetica" w:hAnsi="Helvetica" w:cs="`˙ø◊«„"/>
-                <w:lang w:eastAsia="ja-JP"/>
-              </w:rPr>
-            </w:pPr>
-            <w:r>
-              <w:rPr>
-                <w:rFonts w:ascii="Helvetica" w:hAnsi="Helvetica" w:cs="`˙ø◊«„"/>
-                <w:lang w:eastAsia="ja-JP"/>
-              </w:rPr>
-              <w:t>[[CONTRACT_NO]]</w:t>
-            </w:r>
-          </w:p>
-        </w:tc>
-      </w:tr>
-    </w:tbl>
-    <w:p>
-      <w:pPr>
-        <w:widowControl w:val="0"/>
-        <w:autoSpaceDE w:val="0"/>
-        <w:autoSpaceDN w:val="0"/>
-        <w:adjustRightInd w:val="0"/>
-        <w:rPr>
-          <w:rFonts w:ascii="Helvetica" w:hAnsi="Helvetica" w:cs="`˙ø◊«„"/>
-          <w:lang w:eastAsia="ja-JP"/>
-        </w:rPr>
-      </w:pPr>
-    </w:p>
-    <w:tbl>
-      <w:tblPr>
-        <w:tblStyle w:val="TableGrid"/>
-        <w:tblpPr w:leftFromText="180" w:rightFromText="180" w:vertAnchor="text" w:tblpY="1"/>
-        <w:tblOverlap w:val="never"/>
-        <w:tblW w:w="0" w:type="auto"/>
-        <w:tblBorders>
-          <w:top w:val="none" w:sz="0" w:space="0" w:color="auto"/>
-          <w:left w:val="none" w:sz="0" w:space="0" w:color="auto"/>
-          <w:bottom w:val="none" w:sz="0" w:space="0" w:color="auto"/>
-          <w:right w:val="none" w:sz="0" w:space="0" w:color="auto"/>
-          <w:insideH w:val="none" w:sz="0" w:space="0" w:color="auto"/>
-          <w:insideV w:val="none" w:sz="0" w:space="0" w:color="auto"/>
-        </w:tblBorders>
-        <w:tblLayout w:type="fixed"/>
-        <w:tblLook w:val="04A0" w:firstRow="1" w:lastRow="0" w:firstColumn="1" w:lastColumn="0" w:noHBand="0" w:noVBand="1"/>
-      </w:tblPr>
-      <w:tblGrid>
-        <w:gridCol w:w="3240"/>
-        <w:gridCol w:w="4050"/>
-      </w:tblGrid>
-      <w:tr>
-        <w:tc>
-          <w:tcPr>
-            <w:tcW w:w="3240" w:type="dxa"/>
-          </w:tcPr>
-          <w:p>
-            <w:pPr>
-              <w:widowControl w:val="0"/>
-              <w:autoSpaceDE w:val="0"/>
-              <w:autoSpaceDN w:val="0"/>
-              <w:adjustRightInd w:val="0"/>
-              <w:rPr>
-                <w:rFonts w:ascii="Helvetica" w:hAnsi="Helvetica" w:cs="`˙ø◊«„"/>
-                <w:lang w:eastAsia="ja-JP"/>
-              </w:rPr>
-            </w:pPr>
-            <w:r>
-              <w:rPr>
-                <w:rFonts w:ascii="Helvetica" w:hAnsi="Helvetica" w:cs="`˙ø◊«„"/>
-                <w:lang w:eastAsia="ja-JP"/>
-              </w:rPr>
-              <w:t>Customer Contract Number</w:t>
-            </w:r>
-            <w:r>
-              <w:rPr>
-                <w:rFonts w:ascii="Helvetica" w:hAnsi="Helvetica" w:cs="`˙ø◊«„"/>
-                <w:lang w:eastAsia="ja-JP"/>
-              </w:rPr>
-              <w:t>:</w:t>
-            </w:r>
-          </w:p>
-        </w:tc>
-        <w:tc>
-          <w:tcPr>
-            <w:tcW w:w="4050" w:type="dxa"/>
-          </w:tcPr>
-          <w:p>
-            <w:pPr>
-              <w:widowControl w:val="0"/>
-              <w:autoSpaceDE w:val="0"/>
-              <w:autoSpaceDN w:val="0"/>
-              <w:adjustRightInd w:val="0"/>
-              <w:rPr>
-                <w:rFonts w:ascii="Helvetica" w:hAnsi="Helvetica" w:cs="`˙ø◊«„"/>
-                <w:lang w:eastAsia="ja-JP"/>
-              </w:rPr>
-            </w:pPr>
-            <w:r>
-              <w:rPr>
-                <w:rFonts w:ascii="Helvetica" w:hAnsi="Helvetica" w:cs="`˙ø◊«„"/>
-                <w:lang w:eastAsia="ja-JP"/>
-              </w:rPr>
-              <w:t>[[CUSTOMER_CONTRACT_NO]]</w:t>
-            </w:r>
-          </w:p>
-        </w:tc>
-      </w:tr>
-    </w:tbl>
-    <w:p>
-      <w:pPr>
-        <w:widowControl w:val="0"/>
-        <w:autoSpaceDE w:val="0"/>
-        <w:autoSpaceDN w:val="0"/>
-        <w:adjustRightInd w:val="0"/>
-        <w:rPr>
-          <w:rFonts w:ascii="Helvetica" w:hAnsi="Helvetica" w:cs="`˙ø◊«„"/>
-          <w:lang w:eastAsia="ja-JP"/>
-        </w:rPr>
-      </w:pPr>
-    </w:p>
-    <w:p>
-      <w:pPr>
-        <w:widowControl w:val="0"/>
-        <w:autoSpaceDE w:val="0"/>
-        <w:autoSpaceDN w:val="0"/>
-        <w:adjustRightInd w:val="0"/>
-        <w:rPr>
-          <w:rFonts w:ascii="Helvetica" w:hAnsi="Helvetica" w:cs="`˙ø◊«„"/>
-          <w:lang w:eastAsia="ja-JP"/>
-        </w:rPr>
-      </w:pPr>
-    </w:p>
     <w:p>
       <w:pPr>
         <w:widowControl w:val="0"/>
@@ -386,22 +288,17 @@
               <w:adjustRightInd w:val="0"/>
               <w:rPr>
                 <w:rFonts w:ascii="Helvetica" w:hAnsi="Helvetica" w:cs="`˙ø◊«„"/>
-                <w:lang w:eastAsia="ja-JP"/>
-              </w:rPr>
-            </w:pPr>
-            <w:r>
-              <w:rPr>
-                <w:rFonts w:ascii="Helvetica" w:hAnsi="Helvetica" w:cs="`˙ø◊«„"/>
-                <w:lang w:eastAsia="ja-JP"/>
-              </w:rPr>
-              <w:t>Seller</w:t>
-            </w:r>
-            <w:r>
-              <w:rPr>
-                <w:rFonts w:ascii="Helvetica" w:hAnsi="Helvetica" w:cs="`˙ø◊«„"/>
-                <w:lang w:eastAsia="ja-JP"/>
-              </w:rPr>
-              <w:t>:</w:t>
+                <w:b/>
+                <w:lang w:eastAsia="ja-JP"/>
+              </w:rPr>
+            </w:pPr>
+            <w:r>
+              <w:rPr>
+                <w:rFonts w:ascii="Helvetica" w:hAnsi="Helvetica" w:cs="`˙ø◊«„"/>
+                <w:b/>
+                <w:lang w:eastAsia="ja-JP"/>
+              </w:rPr>
+              <w:t>Seller:</w:t>
             </w:r>
           </w:p>
         </w:tc>
@@ -441,12 +338,14 @@
               <w:adjustRightInd w:val="0"/>
               <w:rPr>
                 <w:rFonts w:ascii="Helvetica" w:hAnsi="Helvetica" w:cs="`˙ø◊«„"/>
-                <w:lang w:eastAsia="ja-JP"/>
-              </w:rPr>
-            </w:pPr>
-            <w:r>
-              <w:rPr>
-                <w:rFonts w:ascii="Helvetica" w:hAnsi="Helvetica" w:cs="`˙ø◊«„"/>
+                <w:b/>
+                <w:lang w:eastAsia="ja-JP"/>
+              </w:rPr>
+            </w:pPr>
+            <w:r>
+              <w:rPr>
+                <w:rFonts w:ascii="Helvetica" w:hAnsi="Helvetica" w:cs="`˙ø◊«„"/>
+                <w:b/>
                 <w:lang w:eastAsia="ja-JP"/>
               </w:rPr>
               <w:t>Buyer:</w:t>
@@ -736,6 +635,7 @@
             <w:r>
               <w:rPr>
                 <w:rFonts w:ascii="Helvetica" w:hAnsi="Helvetica" w:cs="`˙ø◊«„"/>
+                <w:b/>
                 <w:lang w:eastAsia="ja-JP"/>
               </w:rPr>
               <w:t>Commodity</w:t>
@@ -815,6 +715,7 @@
             <w:r>
               <w:rPr>
                 <w:rFonts w:ascii="Helvetica" w:hAnsi="Helvetica" w:cs="`˙ø◊«„"/>
+                <w:b/>
                 <w:lang w:eastAsia="ja-JP"/>
               </w:rPr>
               <w:t>Quantity</w:t>
@@ -906,9 +807,17 @@
             <w:r>
               <w:rPr>
                 <w:rFonts w:ascii="Helvetica" w:hAnsi="Helvetica" w:cs="`˙ø◊«„"/>
-                <w:lang w:eastAsia="ja-JP"/>
-              </w:rPr>
-              <w:t>Weight:</w:t>
+                <w:b/>
+                <w:lang w:eastAsia="ja-JP"/>
+              </w:rPr>
+              <w:t>Weight</w:t>
+            </w:r>
+            <w:r>
+              <w:rPr>
+                <w:rFonts w:ascii="Helvetica" w:hAnsi="Helvetica" w:cs="`˙ø◊«„"/>
+                <w:lang w:eastAsia="ja-JP"/>
+              </w:rPr>
+              <w:t>:</w:t>
             </w:r>
           </w:p>
         </w:tc>
@@ -1002,6 +911,7 @@
             <w:r>
               <w:rPr>
                 <w:rFonts w:ascii="Helvetica" w:hAnsi="Helvetica" w:cs="`˙ø◊«„"/>
+                <w:b/>
                 <w:lang w:eastAsia="ja-JP"/>
               </w:rPr>
               <w:t>Quality</w:t>
@@ -1105,6 +1015,7 @@
             <w:r>
               <w:rPr>
                 <w:rFonts w:ascii="Helvetica" w:hAnsi="Helvetica" w:cs="`˙ø◊«„"/>
+                <w:b/>
                 <w:lang w:eastAsia="ja-JP"/>
               </w:rPr>
               <w:t>Packing</w:t>
@@ -1208,6 +1119,7 @@
             <w:r>
               <w:rPr>
                 <w:rFonts w:ascii="Helvetica" w:hAnsi="Helvetica" w:cs="`˙ø◊«„"/>
+                <w:b/>
                 <w:lang w:eastAsia="ja-JP"/>
               </w:rPr>
               <w:t>Shipment</w:t>
@@ -1311,6 +1223,7 @@
             <w:r>
               <w:rPr>
                 <w:rFonts w:ascii="Helvetica" w:hAnsi="Helvetica" w:cs="`˙ø◊«„"/>
+                <w:b/>
                 <w:lang w:eastAsia="ja-JP"/>
               </w:rPr>
               <w:t>Price</w:t>
@@ -1414,6 +1327,7 @@
             <w:r>
               <w:rPr>
                 <w:rFonts w:ascii="Helvetica" w:hAnsi="Helvetica" w:cs="`˙ø◊«„"/>
+                <w:b/>
                 <w:lang w:eastAsia="ja-JP"/>
               </w:rPr>
               <w:t>Documents</w:t>
@@ -1541,17 +1455,20 @@
             <w:r>
               <w:rPr>
                 <w:rFonts w:ascii="Helvetica" w:hAnsi="Helvetica" w:cs="`˙ø◊«„"/>
-                <w:lang w:eastAsia="ja-JP"/>
-              </w:rPr>
-              <w:t>Payment:</w:t>
-            </w:r>
-            <w:r>
-              <w:rPr>
-                <w:rFonts w:ascii="Helvetica" w:hAnsi="Helvetica" w:cs="`˙ø◊«„"/>
-                <w:lang w:eastAsia="ja-JP"/>
-              </w:rPr>
-              <w:t>:</w:t>
-            </w:r>
+                <w:b/>
+                <w:lang w:eastAsia="ja-JP"/>
+              </w:rPr>
+              <w:t>Payment</w:t>
+            </w:r>
+            <w:proofErr w:type="gramStart"/>
+            <w:r>
+              <w:rPr>
+                <w:rFonts w:ascii="Helvetica" w:hAnsi="Helvetica" w:cs="`˙ø◊«„"/>
+                <w:lang w:eastAsia="ja-JP"/>
+              </w:rPr>
+              <w:t>::</w:t>
+            </w:r>
+            <w:proofErr w:type="gramEnd"/>
           </w:p>
         </w:tc>
         <w:tc>
@@ -1656,6 +1573,7 @@
             <w:r>
               <w:rPr>
                 <w:rFonts w:ascii="Helvetica" w:hAnsi="Helvetica" w:cs="`˙ø◊«„"/>
+                <w:b/>
                 <w:lang w:eastAsia="ja-JP"/>
               </w:rPr>
               <w:t>Remarks</w:t>
@@ -1718,6 +1636,7 @@
           <w:lang w:eastAsia="ja-JP"/>
         </w:rPr>
       </w:pPr>
+      <w:proofErr w:type="gramStart"/>
       <w:r>
         <w:rPr>
           <w:rFonts w:ascii="Helvetica" w:hAnsi="Helvetica" w:cs="`˙ø◊«„"/>
@@ -1732,128 +1651,211 @@
         </w:rPr>
         <w:t xml:space="preserve"> [[SIGNATURE]]</w:t>
       </w:r>
+      <w:r>
+        <w:rPr>
+          <w:rFonts w:ascii="Helvetica" w:hAnsi="Helvetica" w:cs="`˙ø◊«„"/>
+          <w:lang w:eastAsia="ja-JP"/>
+        </w:rPr>
+        <w:t>.</w:t>
+      </w:r>
+      <w:proofErr w:type="gramEnd"/>
+      <w:r>
+        <w:rPr>
+          <w:rFonts w:ascii="Helvetica" w:hAnsi="Helvetica" w:cs="`˙ø◊«„"/>
+          <w:lang w:eastAsia="ja-JP"/>
+        </w:rPr>
+        <w:t xml:space="preserve">  Failure to do so, and retention of this contract constitutes acceptance of the contract.</w:t>
+      </w:r>
+    </w:p>
+    <w:p>
+      <w:pPr>
+        <w:widowControl w:val="0"/>
+        <w:autoSpaceDE w:val="0"/>
+        <w:autoSpaceDN w:val="0"/>
+        <w:adjustRightInd w:val="0"/>
+        <w:rPr>
+          <w:rFonts w:ascii="Helvetica" w:hAnsi="Helvetica" w:cs="`˙ø◊«„"/>
+          <w:lang w:eastAsia="ja-JP"/>
+        </w:rPr>
+      </w:pPr>
       <w:bookmarkStart w:id="0" w:name="_GoBack"/>
       <w:bookmarkEnd w:id="0"/>
-      <w:r>
-        <w:rPr>
-          <w:rFonts w:ascii="Helvetica" w:hAnsi="Helvetica" w:cs="`˙ø◊«„"/>
-          <w:lang w:eastAsia="ja-JP"/>
-        </w:rPr>
-        <w:t xml:space="preserve">. </w:t>
-      </w:r>
-      <w:r>
-        <w:rPr>
-          <w:rFonts w:ascii="Helvetica" w:hAnsi="Helvetica" w:cs="`˙ø◊«„"/>
-          <w:lang w:eastAsia="ja-JP"/>
-        </w:rPr>
-        <w:t xml:space="preserve"> </w:t>
-      </w:r>
-      <w:r>
-        <w:rPr>
-          <w:rFonts w:ascii="Helvetica" w:hAnsi="Helvetica" w:cs="`˙ø◊«„"/>
-          <w:lang w:eastAsia="ja-JP"/>
-        </w:rPr>
-        <w:t xml:space="preserve">Failure </w:t>
-      </w:r>
-      <w:r>
-        <w:rPr>
-          <w:rFonts w:ascii="Helvetica" w:hAnsi="Helvetica" w:cs="`˙ø◊«„"/>
-          <w:lang w:eastAsia="ja-JP"/>
-        </w:rPr>
-        <w:t xml:space="preserve">to do so, and retention of this </w:t>
-      </w:r>
-      <w:r>
-        <w:rPr>
-          <w:rFonts w:ascii="Helvetica" w:hAnsi="Helvetica" w:cs="`˙ø◊«„"/>
-          <w:lang w:eastAsia="ja-JP"/>
-        </w:rPr>
-        <w:t>contract constitutes acceptance of the contract.</w:t>
-      </w:r>
-    </w:p>
-    <w:p>
-      <w:pPr>
-        <w:widowControl w:val="0"/>
-        <w:autoSpaceDE w:val="0"/>
-        <w:autoSpaceDN w:val="0"/>
-        <w:adjustRightInd w:val="0"/>
-        <w:rPr>
-          <w:rFonts w:ascii="Helvetica" w:hAnsi="Helvetica" w:cs="`˙ø◊«„"/>
-          <w:lang w:eastAsia="ja-JP"/>
-        </w:rPr>
-      </w:pPr>
-    </w:p>
-    <w:p>
-      <w:pPr>
-        <w:widowControl w:val="0"/>
-        <w:autoSpaceDE w:val="0"/>
-        <w:autoSpaceDN w:val="0"/>
-        <w:adjustRightInd w:val="0"/>
-        <w:rPr>
-          <w:rFonts w:ascii="Helvetica" w:hAnsi="Helvetica" w:cs="`˙ø◊«„"/>
-          <w:lang w:eastAsia="ja-JP"/>
-        </w:rPr>
-      </w:pPr>
-    </w:p>
-    <w:p>
-      <w:pPr>
-        <w:widowControl w:val="0"/>
-        <w:pBdr>
-          <w:bottom w:val="single" w:sz="4" w:space="1" w:color="auto"/>
-        </w:pBdr>
-        <w:autoSpaceDE w:val="0"/>
-        <w:autoSpaceDN w:val="0"/>
-        <w:adjustRightInd w:val="0"/>
-        <w:rPr>
-          <w:rFonts w:ascii="Helvetica" w:hAnsi="Helvetica" w:cs="`˙ø◊«„"/>
-          <w:lang w:eastAsia="ja-JP"/>
-        </w:rPr>
-      </w:pPr>
-      <w:r>
-        <w:rPr>
-          <w:rFonts w:ascii="Helvetica" w:hAnsi="Helvetica" w:cs="`˙ø◊«„"/>
-          <w:u w:val="single"/>
-          <w:lang w:eastAsia="ja-JP"/>
-        </w:rPr>
-        <w:t xml:space="preserve">                                                              </w:t>
-      </w:r>
-      <w:r>
-        <w:rPr>
-          <w:rFonts w:ascii="Helvetica" w:hAnsi="Helvetica" w:cs="`˙ø◊«„"/>
-          <w:lang w:eastAsia="ja-JP"/>
-        </w:rPr>
-        <w:t xml:space="preserve">                                                                                            </w:t>
-      </w:r>
-    </w:p>
-    <w:p>
-      <w:pPr>
-        <w:widowControl w:val="0"/>
-        <w:autoSpaceDE w:val="0"/>
-        <w:autoSpaceDN w:val="0"/>
-        <w:adjustRightInd w:val="0"/>
-        <w:rPr>
-          <w:rFonts w:ascii="Helvetica" w:hAnsi="Helvetica" w:cs="`˙ø◊«„"/>
-          <w:lang w:eastAsia="ja-JP"/>
-        </w:rPr>
-      </w:pPr>
-    </w:p>
-    <w:p>
-      <w:pPr>
-        <w:widowControl w:val="0"/>
-        <w:autoSpaceDE w:val="0"/>
-        <w:autoSpaceDN w:val="0"/>
-        <w:adjustRightInd w:val="0"/>
-        <w:rPr>
-          <w:rFonts w:ascii="Helvetica" w:hAnsi="Helvetica" w:cs="`˙ø◊«„"/>
-          <w:lang w:eastAsia="ja-JP"/>
-        </w:rPr>
-      </w:pPr>
-      <w:r>
-        <w:rPr>
-          <w:rFonts w:ascii="Helvetica" w:hAnsi="Helvetica" w:cs="`˙ø◊«„"/>
-          <w:lang w:eastAsia="ja-JP"/>
-        </w:rPr>
-        <w:t>Seller Signature                   Date                                                 Buyer Signature            Date</w:t>
-      </w:r>
+    </w:p>
+    <w:p>
+      <w:pPr>
+        <w:widowControl w:val="0"/>
+        <w:autoSpaceDE w:val="0"/>
+        <w:autoSpaceDN w:val="0"/>
+        <w:adjustRightInd w:val="0"/>
+        <w:rPr>
+          <w:rFonts w:ascii="Helvetica" w:hAnsi="Helvetica" w:cs="`˙ø◊«„"/>
+          <w:lang w:eastAsia="ja-JP"/>
+        </w:rPr>
+      </w:pPr>
+    </w:p>
+    <w:tbl>
+      <w:tblPr>
+        <w:tblStyle w:val="TableGrid"/>
+        <w:tblW w:w="0" w:type="auto"/>
+        <w:tblBorders>
+          <w:left w:val="none" w:sz="0" w:space="0" w:color="auto"/>
+          <w:bottom w:val="none" w:sz="0" w:space="0" w:color="auto"/>
+          <w:right w:val="none" w:sz="0" w:space="0" w:color="auto"/>
+          <w:insideH w:val="none" w:sz="0" w:space="0" w:color="auto"/>
+          <w:insideV w:val="none" w:sz="0" w:space="0" w:color="auto"/>
+        </w:tblBorders>
+        <w:tblLook w:val="04A0" w:firstRow="1" w:lastRow="0" w:firstColumn="1" w:lastColumn="0" w:noHBand="0" w:noVBand="1"/>
+      </w:tblPr>
+      <w:tblGrid>
+        <w:gridCol w:w="2203"/>
+        <w:gridCol w:w="2203"/>
+        <w:gridCol w:w="2203"/>
+        <w:gridCol w:w="2203"/>
+        <w:gridCol w:w="2204"/>
+      </w:tblGrid>
+      <w:tr>
+        <w:trPr>
+          <w:trHeight w:val="296"/>
+        </w:trPr>
+        <w:tc>
+          <w:tcPr>
+            <w:tcW w:w="2203" w:type="dxa"/>
+          </w:tcPr>
+          <w:p>
+            <w:pPr>
+              <w:widowControl w:val="0"/>
+              <w:autoSpaceDE w:val="0"/>
+              <w:autoSpaceDN w:val="0"/>
+              <w:adjustRightInd w:val="0"/>
+              <w:rPr>
+                <w:rFonts w:ascii="Helvetica" w:hAnsi="Helvetica" w:cs="`˙ø◊«„"/>
+                <w:b/>
+                <w:lang w:eastAsia="ja-JP"/>
+              </w:rPr>
+            </w:pPr>
+            <w:r>
+              <w:rPr>
+                <w:rFonts w:ascii="Helvetica" w:hAnsi="Helvetica" w:cs="`˙ø◊«„"/>
+                <w:b/>
+                <w:lang w:eastAsia="ja-JP"/>
+              </w:rPr>
+              <w:t>Seller Signature</w:t>
+            </w:r>
+          </w:p>
+        </w:tc>
+        <w:tc>
+          <w:tcPr>
+            <w:tcW w:w="2203" w:type="dxa"/>
+          </w:tcPr>
+          <w:p>
+            <w:pPr>
+              <w:widowControl w:val="0"/>
+              <w:autoSpaceDE w:val="0"/>
+              <w:autoSpaceDN w:val="0"/>
+              <w:adjustRightInd w:val="0"/>
+              <w:jc w:val="right"/>
+              <w:rPr>
+                <w:rFonts w:ascii="Helvetica" w:hAnsi="Helvetica" w:cs="`˙ø◊«„"/>
+                <w:b/>
+                <w:lang w:eastAsia="ja-JP"/>
+              </w:rPr>
+            </w:pPr>
+            <w:r>
+              <w:rPr>
+                <w:rFonts w:ascii="Helvetica" w:hAnsi="Helvetica" w:cs="`˙ø◊«„"/>
+                <w:b/>
+                <w:lang w:eastAsia="ja-JP"/>
+              </w:rPr>
+              <w:t>Date</w:t>
+            </w:r>
+          </w:p>
+        </w:tc>
+        <w:tc>
+          <w:tcPr>
+            <w:tcW w:w="2203" w:type="dxa"/>
+            <w:tcBorders>
+              <w:top w:val="nil"/>
+            </w:tcBorders>
+          </w:tcPr>
+          <w:p>
+            <w:pPr>
+              <w:widowControl w:val="0"/>
+              <w:autoSpaceDE w:val="0"/>
+              <w:autoSpaceDN w:val="0"/>
+              <w:adjustRightInd w:val="0"/>
+              <w:rPr>
+                <w:rFonts w:ascii="Helvetica" w:hAnsi="Helvetica" w:cs="`˙ø◊«„"/>
+                <w:lang w:eastAsia="ja-JP"/>
+              </w:rPr>
+            </w:pPr>
+          </w:p>
+        </w:tc>
+        <w:tc>
+          <w:tcPr>
+            <w:tcW w:w="2203" w:type="dxa"/>
+          </w:tcPr>
+          <w:p>
+            <w:pPr>
+              <w:widowControl w:val="0"/>
+              <w:autoSpaceDE w:val="0"/>
+              <w:autoSpaceDN w:val="0"/>
+              <w:adjustRightInd w:val="0"/>
+              <w:rPr>
+                <w:rFonts w:ascii="Helvetica" w:hAnsi="Helvetica" w:cs="`˙ø◊«„"/>
+                <w:b/>
+                <w:lang w:eastAsia="ja-JP"/>
+              </w:rPr>
+            </w:pPr>
+            <w:r>
+              <w:rPr>
+                <w:rFonts w:ascii="Helvetica" w:hAnsi="Helvetica" w:cs="`˙ø◊«„"/>
+                <w:b/>
+                <w:lang w:eastAsia="ja-JP"/>
+              </w:rPr>
+              <w:t>Buyer Signature</w:t>
+            </w:r>
+          </w:p>
+        </w:tc>
+        <w:tc>
+          <w:tcPr>
+            <w:tcW w:w="2204" w:type="dxa"/>
+          </w:tcPr>
+          <w:p>
+            <w:pPr>
+              <w:widowControl w:val="0"/>
+              <w:autoSpaceDE w:val="0"/>
+              <w:autoSpaceDN w:val="0"/>
+              <w:adjustRightInd w:val="0"/>
+              <w:jc w:val="right"/>
+              <w:rPr>
+                <w:rFonts w:ascii="Helvetica" w:hAnsi="Helvetica" w:cs="`˙ø◊«„"/>
+                <w:b/>
+                <w:lang w:eastAsia="ja-JP"/>
+              </w:rPr>
+            </w:pPr>
+            <w:r>
+              <w:rPr>
+                <w:rFonts w:ascii="Helvetica" w:hAnsi="Helvetica" w:cs="`˙ø◊«„"/>
+                <w:b/>
+                <w:lang w:eastAsia="ja-JP"/>
+              </w:rPr>
+              <w:t>Date</w:t>
+            </w:r>
+          </w:p>
+        </w:tc>
+      </w:tr>
+    </w:tbl>
+    <w:p>
+      <w:pPr>
+        <w:widowControl w:val="0"/>
+        <w:autoSpaceDE w:val="0"/>
+        <w:autoSpaceDN w:val="0"/>
+        <w:adjustRightInd w:val="0"/>
+        <w:rPr>
+          <w:rFonts w:ascii="Helvetica" w:hAnsi="Helvetica" w:cs="`˙ø◊«„"/>
+          <w:lang w:eastAsia="ja-JP"/>
+        </w:rPr>
+      </w:pPr>
     </w:p>
     <w:sectPr>
       <w:pgSz w:w="12240" w:h="15840"/>
@@ -2625,4 +2627,16 @@
   </a:objectDefaults>
   <a:extraClrSchemeLst/>
 </a:theme>
+</file>
+
+<file path=customXml/item1.xml><?xml version="1.0" encoding="utf-8"?>
+<b:Sources xmlns:b="http://schemas.openxmlformats.org/officeDocument/2006/bibliography" xmlns="http://schemas.openxmlformats.org/officeDocument/2006/bibliography" SelectedStyle="/APA.XSL" StyleName="APA"/>
+</file>
+
+<file path=customXml/itemProps1.xml><?xml version="1.0" encoding="utf-8"?>
+<ds:datastoreItem xmlns:ds="http://schemas.openxmlformats.org/officeDocument/2006/customXml" ds:itemID="{2896904F-E3F7-394B-A783-3FC428CA1A56}">
+  <ds:schemaRefs>
+    <ds:schemaRef ds:uri="http://schemas.openxmlformats.org/officeDocument/2006/bibliography"/>
+  </ds:schemaRefs>
+</ds:datastoreItem>
 </file>
</xml_diff>